<commit_message>
review of existing solutions chapter
</commit_message>
<xml_diff>
--- a/docs/thesis_0.0.3.docx
+++ b/docs/thesis_0.0.3.docx
@@ -1251,7 +1251,7 @@
               <w:rPr>
                 <w:webHidden/>
               </w:rPr>
-              <w:t>5</w:t>
+              <w:t>6</w:t>
             </w:r>
             <w:r>
               <w:rPr>
@@ -1482,7 +1482,7 @@
               <w:rPr>
                 <w:webHidden/>
               </w:rPr>
-              <w:t>7</w:t>
+              <w:t>8</w:t>
             </w:r>
             <w:r>
               <w:rPr>
@@ -1561,7 +1561,7 @@
               <w:rPr>
                 <w:webHidden/>
               </w:rPr>
-              <w:t>8</w:t>
+              <w:t>9</w:t>
             </w:r>
             <w:r>
               <w:rPr>
@@ -1640,7 +1640,7 @@
               <w:rPr>
                 <w:webHidden/>
               </w:rPr>
-              <w:t>8</w:t>
+              <w:t>10</w:t>
             </w:r>
             <w:r>
               <w:rPr>
@@ -1719,7 +1719,7 @@
               <w:rPr>
                 <w:webHidden/>
               </w:rPr>
-              <w:t>9</w:t>
+              <w:t>11</w:t>
             </w:r>
             <w:r>
               <w:rPr>
@@ -1798,7 +1798,7 @@
               <w:rPr>
                 <w:webHidden/>
               </w:rPr>
-              <w:t>9</w:t>
+              <w:t>11</w:t>
             </w:r>
             <w:r>
               <w:rPr>
@@ -1875,7 +1875,7 @@
               <w:rPr>
                 <w:webHidden/>
               </w:rPr>
-              <w:t>13</w:t>
+              <w:t>15</w:t>
             </w:r>
             <w:r>
               <w:rPr>
@@ -1952,7 +1952,7 @@
               <w:rPr>
                 <w:webHidden/>
               </w:rPr>
-              <w:t>13</w:t>
+              <w:t>15</w:t>
             </w:r>
             <w:r>
               <w:rPr>
@@ -2029,7 +2029,7 @@
               <w:rPr>
                 <w:webHidden/>
               </w:rPr>
-              <w:t>13</w:t>
+              <w:t>15</w:t>
             </w:r>
             <w:r>
               <w:rPr>
@@ -2106,7 +2106,7 @@
               <w:rPr>
                 <w:webHidden/>
               </w:rPr>
-              <w:t>13</w:t>
+              <w:t>15</w:t>
             </w:r>
             <w:r>
               <w:rPr>
@@ -2183,7 +2183,7 @@
               <w:rPr>
                 <w:webHidden/>
               </w:rPr>
-              <w:t>13</w:t>
+              <w:t>15</w:t>
             </w:r>
             <w:r>
               <w:rPr>
@@ -2260,7 +2260,7 @@
               <w:rPr>
                 <w:webHidden/>
               </w:rPr>
-              <w:t>13</w:t>
+              <w:t>15</w:t>
             </w:r>
             <w:r>
               <w:rPr>
@@ -2337,7 +2337,7 @@
               <w:rPr>
                 <w:webHidden/>
               </w:rPr>
-              <w:t>13</w:t>
+              <w:t>15</w:t>
             </w:r>
             <w:r>
               <w:rPr>
@@ -2414,7 +2414,7 @@
               <w:rPr>
                 <w:webHidden/>
               </w:rPr>
-              <w:t>13</w:t>
+              <w:t>15</w:t>
             </w:r>
             <w:r>
               <w:rPr>
@@ -2491,7 +2491,7 @@
               <w:rPr>
                 <w:webHidden/>
               </w:rPr>
-              <w:t>14</w:t>
+              <w:t>16</w:t>
             </w:r>
             <w:r>
               <w:rPr>
@@ -2568,7 +2568,7 @@
               <w:rPr>
                 <w:webHidden/>
               </w:rPr>
-              <w:t>14</w:t>
+              <w:t>16</w:t>
             </w:r>
             <w:r>
               <w:rPr>
@@ -2645,7 +2645,7 @@
               <w:rPr>
                 <w:webHidden/>
               </w:rPr>
-              <w:t>14</w:t>
+              <w:t>16</w:t>
             </w:r>
             <w:r>
               <w:rPr>
@@ -2725,7 +2725,7 @@
               <w:rPr>
                 <w:webHidden/>
               </w:rPr>
-              <w:t>14</w:t>
+              <w:t>16</w:t>
             </w:r>
             <w:r>
               <w:rPr>
@@ -2805,7 +2805,7 @@
               <w:rPr>
                 <w:webHidden/>
               </w:rPr>
-              <w:t>14</w:t>
+              <w:t>16</w:t>
             </w:r>
             <w:r>
               <w:rPr>
@@ -2882,7 +2882,7 @@
               <w:rPr>
                 <w:webHidden/>
               </w:rPr>
-              <w:t>14</w:t>
+              <w:t>16</w:t>
             </w:r>
             <w:r>
               <w:rPr>
@@ -2959,7 +2959,7 @@
               <w:rPr>
                 <w:webHidden/>
               </w:rPr>
-              <w:t>14</w:t>
+              <w:t>16</w:t>
             </w:r>
             <w:r>
               <w:rPr>
@@ -3036,7 +3036,7 @@
               <w:rPr>
                 <w:webHidden/>
               </w:rPr>
-              <w:t>14</w:t>
+              <w:t>16</w:t>
             </w:r>
             <w:r>
               <w:rPr>
@@ -3097,7 +3097,7 @@
               <w:rPr>
                 <w:webHidden/>
               </w:rPr>
-              <w:t>14</w:t>
+              <w:t>16</w:t>
             </w:r>
             <w:r>
               <w:rPr>
@@ -3159,7 +3159,7 @@
               <w:rPr>
                 <w:webHidden/>
               </w:rPr>
-              <w:t>14</w:t>
+              <w:t>16</w:t>
             </w:r>
             <w:r>
               <w:rPr>
@@ -3221,7 +3221,7 @@
               <w:rPr>
                 <w:webHidden/>
               </w:rPr>
-              <w:t>14</w:t>
+              <w:t>16</w:t>
             </w:r>
             <w:r>
               <w:rPr>
@@ -4428,17 +4428,6 @@
         <w:t>Przegląd wybranych aplikacji wspomagających projektowanie gier planszowych</w:t>
       </w:r>
       <w:bookmarkEnd w:id="6"/>
-      <w:r>
-        <w:rPr>
-          <w:rFonts w:cstheme="majorHAnsi"/>
-          <w:b/>
-          <w:bCs/>
-          <w:color w:val="000000" w:themeColor="text1"/>
-          <w:sz w:val="52"/>
-          <w:szCs w:val="52"/>
-        </w:rPr>
-        <w:t xml:space="preserve"> </w:t>
-      </w:r>
     </w:p>
     <w:p>
       <w:pPr>
@@ -4465,6 +4454,7 @@
         </w:rPr>
         <w:t xml:space="preserve">Aplikacja webowa </w:t>
       </w:r>
+      <w:bookmarkEnd w:id="7"/>
       <w:proofErr w:type="spellStart"/>
       <w:r>
         <w:rPr>
@@ -4473,9 +4463,8 @@
           <w:bCs/>
           <w:color w:val="000000" w:themeColor="text1"/>
         </w:rPr>
-        <w:t>Ntask</w:t>
-      </w:r>
-      <w:bookmarkEnd w:id="7"/>
+        <w:t>Trello</w:t>
+      </w:r>
       <w:proofErr w:type="spellEnd"/>
       <w:r>
         <w:rPr>
@@ -4485,6 +4474,236 @@
           <w:color w:val="000000" w:themeColor="text1"/>
         </w:rPr>
         <w:t xml:space="preserve"> </w:t>
+      </w:r>
+    </w:p>
+    <w:p/>
+    <w:p>
+      <w:pPr>
+        <w:keepNext/>
+        <w:jc w:val="center"/>
+      </w:pPr>
+      <w:r>
+        <w:rPr>
+          <w:noProof/>
+        </w:rPr>
+        <w:drawing>
+          <wp:inline distT="0" distB="0" distL="0" distR="0" wp14:anchorId="27480321" wp14:editId="4AD53D3D">
+            <wp:extent cx="1332854" cy="1332854"/>
+            <wp:effectExtent l="0" t="0" r="1270" b="1270"/>
+            <wp:docPr id="839657164" name="Obraz 4" descr="Obraz zawierający logo, Jaskrawoniebieski, zrzut ekranu, Grafika&#10;&#10;Opis wygenerowany automatycznie"/>
+            <wp:cNvGraphicFramePr>
+              <a:graphicFrameLocks xmlns:a="http://schemas.openxmlformats.org/drawingml/2006/main" noChangeAspect="1"/>
+            </wp:cNvGraphicFramePr>
+            <a:graphic xmlns:a="http://schemas.openxmlformats.org/drawingml/2006/main">
+              <a:graphicData uri="http://schemas.openxmlformats.org/drawingml/2006/picture">
+                <pic:pic xmlns:pic="http://schemas.openxmlformats.org/drawingml/2006/picture">
+                  <pic:nvPicPr>
+                    <pic:cNvPr id="839657164" name="Obraz 4" descr="Obraz zawierający logo, Jaskrawoniebieski, zrzut ekranu, Grafika&#10;&#10;Opis wygenerowany automatycznie"/>
+                    <pic:cNvPicPr>
+                      <a:picLocks noChangeAspect="1" noChangeArrowheads="1"/>
+                    </pic:cNvPicPr>
+                  </pic:nvPicPr>
+                  <pic:blipFill>
+                    <a:blip r:embed="rId9" cstate="print">
+                      <a:extLst>
+                        <a:ext uri="{28A0092B-C50C-407E-A947-70E740481C1C}">
+                          <a14:useLocalDpi xmlns:a14="http://schemas.microsoft.com/office/drawing/2010/main" val="0"/>
+                        </a:ext>
+                      </a:extLst>
+                    </a:blip>
+                    <a:srcRect/>
+                    <a:stretch>
+                      <a:fillRect/>
+                    </a:stretch>
+                  </pic:blipFill>
+                  <pic:spPr bwMode="auto">
+                    <a:xfrm>
+                      <a:off x="0" y="0"/>
+                      <a:ext cx="1342010" cy="1342010"/>
+                    </a:xfrm>
+                    <a:prstGeom prst="rect">
+                      <a:avLst/>
+                    </a:prstGeom>
+                    <a:noFill/>
+                    <a:ln>
+                      <a:noFill/>
+                    </a:ln>
+                  </pic:spPr>
+                </pic:pic>
+              </a:graphicData>
+            </a:graphic>
+          </wp:inline>
+        </w:drawing>
+      </w:r>
+    </w:p>
+    <w:p>
+      <w:pPr>
+        <w:pStyle w:val="Legenda"/>
+        <w:spacing w:after="0"/>
+        <w:jc w:val="center"/>
+        <w:rPr>
+          <w:rFonts w:asciiTheme="majorHAnsi" w:hAnsiTheme="majorHAnsi" w:cstheme="majorHAnsi"/>
+          <w:sz w:val="20"/>
+          <w:szCs w:val="20"/>
+        </w:rPr>
+      </w:pPr>
+      <w:r>
+        <w:rPr>
+          <w:rFonts w:asciiTheme="majorHAnsi" w:hAnsiTheme="majorHAnsi" w:cstheme="majorHAnsi"/>
+          <w:sz w:val="20"/>
+          <w:szCs w:val="20"/>
+        </w:rPr>
+        <w:t xml:space="preserve">Rysunek </w:t>
+      </w:r>
+      <w:r>
+        <w:rPr>
+          <w:rFonts w:asciiTheme="majorHAnsi" w:hAnsiTheme="majorHAnsi" w:cstheme="majorHAnsi"/>
+          <w:sz w:val="20"/>
+          <w:szCs w:val="20"/>
+        </w:rPr>
+        <w:t>2.</w:t>
+      </w:r>
+      <w:r>
+        <w:rPr>
+          <w:rFonts w:asciiTheme="majorHAnsi" w:hAnsiTheme="majorHAnsi" w:cstheme="majorHAnsi"/>
+          <w:sz w:val="20"/>
+          <w:szCs w:val="20"/>
+        </w:rPr>
+        <w:fldChar w:fldCharType="begin"/>
+      </w:r>
+      <w:r>
+        <w:rPr>
+          <w:rFonts w:asciiTheme="majorHAnsi" w:hAnsiTheme="majorHAnsi" w:cstheme="majorHAnsi"/>
+          <w:sz w:val="20"/>
+          <w:szCs w:val="20"/>
+        </w:rPr>
+        <w:instrText xml:space="preserve"> SEQ Rysunek \* ARABIC </w:instrText>
+      </w:r>
+      <w:r>
+        <w:rPr>
+          <w:rFonts w:asciiTheme="majorHAnsi" w:hAnsiTheme="majorHAnsi" w:cstheme="majorHAnsi"/>
+          <w:sz w:val="20"/>
+          <w:szCs w:val="20"/>
+        </w:rPr>
+        <w:fldChar w:fldCharType="separate"/>
+      </w:r>
+      <w:r>
+        <w:rPr>
+          <w:rFonts w:asciiTheme="majorHAnsi" w:hAnsiTheme="majorHAnsi" w:cstheme="majorHAnsi"/>
+          <w:noProof/>
+          <w:sz w:val="20"/>
+          <w:szCs w:val="20"/>
+        </w:rPr>
+        <w:t>1</w:t>
+      </w:r>
+      <w:r>
+        <w:rPr>
+          <w:rFonts w:asciiTheme="majorHAnsi" w:hAnsiTheme="majorHAnsi" w:cstheme="majorHAnsi"/>
+          <w:sz w:val="20"/>
+          <w:szCs w:val="20"/>
+        </w:rPr>
+        <w:fldChar w:fldCharType="end"/>
+      </w:r>
+      <w:r>
+        <w:rPr>
+          <w:rFonts w:asciiTheme="majorHAnsi" w:hAnsiTheme="majorHAnsi" w:cstheme="majorHAnsi"/>
+          <w:sz w:val="20"/>
+          <w:szCs w:val="20"/>
+        </w:rPr>
+        <w:t xml:space="preserve">: Logotyp systemu </w:t>
+      </w:r>
+      <w:proofErr w:type="spellStart"/>
+      <w:r>
+        <w:rPr>
+          <w:rFonts w:asciiTheme="majorHAnsi" w:hAnsiTheme="majorHAnsi" w:cstheme="majorHAnsi"/>
+          <w:sz w:val="20"/>
+          <w:szCs w:val="20"/>
+        </w:rPr>
+        <w:t>Trello</w:t>
+      </w:r>
+      <w:proofErr w:type="spellEnd"/>
+      <w:r>
+        <w:rPr>
+          <w:rFonts w:asciiTheme="majorHAnsi" w:hAnsiTheme="majorHAnsi" w:cstheme="majorHAnsi"/>
+          <w:sz w:val="20"/>
+          <w:szCs w:val="20"/>
+        </w:rPr>
+        <w:t xml:space="preserve">. </w:t>
+      </w:r>
+    </w:p>
+    <w:p>
+      <w:pPr>
+        <w:pStyle w:val="Legenda"/>
+        <w:spacing w:after="0"/>
+        <w:jc w:val="center"/>
+        <w:rPr>
+          <w:rFonts w:asciiTheme="majorHAnsi" w:hAnsiTheme="majorHAnsi" w:cstheme="majorHAnsi"/>
+          <w:sz w:val="20"/>
+          <w:szCs w:val="20"/>
+        </w:rPr>
+      </w:pPr>
+      <w:r>
+        <w:rPr>
+          <w:rFonts w:asciiTheme="majorHAnsi" w:hAnsiTheme="majorHAnsi" w:cstheme="majorHAnsi"/>
+          <w:sz w:val="20"/>
+          <w:szCs w:val="20"/>
+        </w:rPr>
+        <w:t xml:space="preserve">Źródło: </w:t>
+      </w:r>
+      <w:r>
+        <w:rPr>
+          <w:rFonts w:asciiTheme="majorHAnsi" w:hAnsiTheme="majorHAnsi" w:cstheme="majorHAnsi"/>
+          <w:sz w:val="20"/>
+          <w:szCs w:val="20"/>
+        </w:rPr>
+        <w:fldChar w:fldCharType="begin"/>
+      </w:r>
+      <w:r>
+        <w:rPr>
+          <w:rFonts w:asciiTheme="majorHAnsi" w:hAnsiTheme="majorHAnsi" w:cstheme="majorHAnsi"/>
+          <w:sz w:val="20"/>
+          <w:szCs w:val="20"/>
+        </w:rPr>
+        <w:instrText xml:space="preserve"> REF LogotypTrello \h </w:instrText>
+      </w:r>
+      <w:r>
+        <w:rPr>
+          <w:rFonts w:asciiTheme="majorHAnsi" w:hAnsiTheme="majorHAnsi" w:cstheme="majorHAnsi"/>
+          <w:sz w:val="20"/>
+          <w:szCs w:val="20"/>
+        </w:rPr>
+      </w:r>
+      <w:r>
+        <w:rPr>
+          <w:rFonts w:asciiTheme="majorHAnsi" w:hAnsiTheme="majorHAnsi" w:cstheme="majorHAnsi"/>
+          <w:sz w:val="20"/>
+          <w:szCs w:val="20"/>
+        </w:rPr>
+        <w:instrText xml:space="preserve"> \* MERGEFORMAT </w:instrText>
+      </w:r>
+      <w:r>
+        <w:rPr>
+          <w:rFonts w:asciiTheme="majorHAnsi" w:hAnsiTheme="majorHAnsi" w:cstheme="majorHAnsi"/>
+          <w:sz w:val="20"/>
+          <w:szCs w:val="20"/>
+        </w:rPr>
+        <w:fldChar w:fldCharType="separate"/>
+      </w:r>
+      <w:r>
+        <w:rPr>
+          <w:rFonts w:asciiTheme="majorHAnsi" w:hAnsiTheme="majorHAnsi" w:cstheme="majorHAnsi"/>
+          <w:sz w:val="20"/>
+          <w:szCs w:val="20"/>
+        </w:rPr>
+        <w:t>[49]</w:t>
+      </w:r>
+      <w:r>
+        <w:rPr>
+          <w:rFonts w:asciiTheme="majorHAnsi" w:hAnsiTheme="majorHAnsi" w:cstheme="majorHAnsi"/>
+          <w:sz w:val="20"/>
+          <w:szCs w:val="20"/>
+        </w:rPr>
+        <w:fldChar w:fldCharType="end"/>
       </w:r>
     </w:p>
     <w:p/>
@@ -4546,6 +4765,227 @@
     </w:p>
     <w:p/>
     <w:p>
+      <w:pPr>
+        <w:keepNext/>
+        <w:jc w:val="center"/>
+      </w:pPr>
+      <w:r>
+        <w:rPr>
+          <w:noProof/>
+        </w:rPr>
+        <w:drawing>
+          <wp:inline distT="0" distB="0" distL="0" distR="0" wp14:anchorId="0B8307AB" wp14:editId="1DDC14CB">
+            <wp:extent cx="1650570" cy="1100379"/>
+            <wp:effectExtent l="0" t="0" r="0" b="0"/>
+            <wp:docPr id="1105890851" name="Obraz 5"/>
+            <wp:cNvGraphicFramePr>
+              <a:graphicFrameLocks xmlns:a="http://schemas.openxmlformats.org/drawingml/2006/main" noChangeAspect="1"/>
+            </wp:cNvGraphicFramePr>
+            <a:graphic xmlns:a="http://schemas.openxmlformats.org/drawingml/2006/main">
+              <a:graphicData uri="http://schemas.openxmlformats.org/drawingml/2006/picture">
+                <pic:pic xmlns:pic="http://schemas.openxmlformats.org/drawingml/2006/picture">
+                  <pic:nvPicPr>
+                    <pic:cNvPr id="0" name="Picture 18"/>
+                    <pic:cNvPicPr>
+                      <a:picLocks noChangeAspect="1" noChangeArrowheads="1"/>
+                    </pic:cNvPicPr>
+                  </pic:nvPicPr>
+                  <pic:blipFill>
+                    <a:blip r:embed="rId10" cstate="print">
+                      <a:extLst>
+                        <a:ext uri="{28A0092B-C50C-407E-A947-70E740481C1C}">
+                          <a14:useLocalDpi xmlns:a14="http://schemas.microsoft.com/office/drawing/2010/main" val="0"/>
+                        </a:ext>
+                      </a:extLst>
+                    </a:blip>
+                    <a:srcRect/>
+                    <a:stretch>
+                      <a:fillRect/>
+                    </a:stretch>
+                  </pic:blipFill>
+                  <pic:spPr bwMode="auto">
+                    <a:xfrm>
+                      <a:off x="0" y="0"/>
+                      <a:ext cx="1669988" cy="1113325"/>
+                    </a:xfrm>
+                    <a:prstGeom prst="rect">
+                      <a:avLst/>
+                    </a:prstGeom>
+                    <a:noFill/>
+                    <a:ln>
+                      <a:noFill/>
+                    </a:ln>
+                  </pic:spPr>
+                </pic:pic>
+              </a:graphicData>
+            </a:graphic>
+          </wp:inline>
+        </w:drawing>
+      </w:r>
+    </w:p>
+    <w:p>
+      <w:pPr>
+        <w:pStyle w:val="Legenda"/>
+        <w:spacing w:after="0"/>
+        <w:jc w:val="center"/>
+        <w:rPr>
+          <w:rFonts w:asciiTheme="majorHAnsi" w:hAnsiTheme="majorHAnsi" w:cstheme="majorHAnsi"/>
+          <w:sz w:val="20"/>
+          <w:szCs w:val="20"/>
+        </w:rPr>
+      </w:pPr>
+      <w:r>
+        <w:rPr>
+          <w:rFonts w:asciiTheme="majorHAnsi" w:hAnsiTheme="majorHAnsi" w:cstheme="majorHAnsi"/>
+          <w:sz w:val="20"/>
+          <w:szCs w:val="20"/>
+        </w:rPr>
+        <w:t>Rysunek 2.</w:t>
+      </w:r>
+      <w:r>
+        <w:rPr>
+          <w:rFonts w:asciiTheme="majorHAnsi" w:hAnsiTheme="majorHAnsi" w:cstheme="majorHAnsi"/>
+          <w:sz w:val="20"/>
+          <w:szCs w:val="20"/>
+        </w:rPr>
+        <w:fldChar w:fldCharType="begin"/>
+      </w:r>
+      <w:r>
+        <w:rPr>
+          <w:rFonts w:asciiTheme="majorHAnsi" w:hAnsiTheme="majorHAnsi" w:cstheme="majorHAnsi"/>
+          <w:sz w:val="20"/>
+          <w:szCs w:val="20"/>
+        </w:rPr>
+        <w:instrText xml:space="preserve"> SEQ Rysunek \* ARABIC </w:instrText>
+      </w:r>
+      <w:r>
+        <w:rPr>
+          <w:rFonts w:asciiTheme="majorHAnsi" w:hAnsiTheme="majorHAnsi" w:cstheme="majorHAnsi"/>
+          <w:sz w:val="20"/>
+          <w:szCs w:val="20"/>
+        </w:rPr>
+        <w:fldChar w:fldCharType="separate"/>
+      </w:r>
+      <w:r>
+        <w:rPr>
+          <w:rFonts w:asciiTheme="majorHAnsi" w:hAnsiTheme="majorHAnsi" w:cstheme="majorHAnsi"/>
+          <w:noProof/>
+          <w:sz w:val="20"/>
+          <w:szCs w:val="20"/>
+        </w:rPr>
+        <w:t>2</w:t>
+      </w:r>
+      <w:r>
+        <w:rPr>
+          <w:rFonts w:asciiTheme="majorHAnsi" w:hAnsiTheme="majorHAnsi" w:cstheme="majorHAnsi"/>
+          <w:sz w:val="20"/>
+          <w:szCs w:val="20"/>
+        </w:rPr>
+        <w:fldChar w:fldCharType="end"/>
+      </w:r>
+      <w:r>
+        <w:rPr>
+          <w:rFonts w:asciiTheme="majorHAnsi" w:hAnsiTheme="majorHAnsi" w:cstheme="majorHAnsi"/>
+          <w:sz w:val="20"/>
+          <w:szCs w:val="20"/>
+        </w:rPr>
+        <w:t xml:space="preserve">: Logotyp systemu </w:t>
+      </w:r>
+      <w:proofErr w:type="spellStart"/>
+      <w:r>
+        <w:rPr>
+          <w:rFonts w:asciiTheme="majorHAnsi" w:hAnsiTheme="majorHAnsi" w:cstheme="majorHAnsi"/>
+          <w:sz w:val="20"/>
+          <w:szCs w:val="20"/>
+        </w:rPr>
+        <w:t>Jira</w:t>
+      </w:r>
+      <w:proofErr w:type="spellEnd"/>
+      <w:r>
+        <w:rPr>
+          <w:rFonts w:asciiTheme="majorHAnsi" w:hAnsiTheme="majorHAnsi" w:cstheme="majorHAnsi"/>
+          <w:sz w:val="20"/>
+          <w:szCs w:val="20"/>
+        </w:rPr>
+        <w:t xml:space="preserve"> Software. </w:t>
+      </w:r>
+    </w:p>
+    <w:p>
+      <w:pPr>
+        <w:pStyle w:val="Legenda"/>
+        <w:spacing w:after="0"/>
+        <w:jc w:val="center"/>
+        <w:rPr>
+          <w:rFonts w:asciiTheme="majorHAnsi" w:hAnsiTheme="majorHAnsi" w:cstheme="majorHAnsi"/>
+          <w:sz w:val="20"/>
+          <w:szCs w:val="20"/>
+        </w:rPr>
+      </w:pPr>
+      <w:r>
+        <w:rPr>
+          <w:rFonts w:asciiTheme="majorHAnsi" w:hAnsiTheme="majorHAnsi" w:cstheme="majorHAnsi"/>
+          <w:sz w:val="20"/>
+          <w:szCs w:val="20"/>
+        </w:rPr>
+        <w:t xml:space="preserve">Źródło: </w:t>
+      </w:r>
+      <w:r>
+        <w:rPr>
+          <w:rFonts w:asciiTheme="majorHAnsi" w:hAnsiTheme="majorHAnsi" w:cstheme="majorHAnsi"/>
+          <w:sz w:val="20"/>
+          <w:szCs w:val="20"/>
+        </w:rPr>
+        <w:fldChar w:fldCharType="begin"/>
+      </w:r>
+      <w:r>
+        <w:rPr>
+          <w:rFonts w:asciiTheme="majorHAnsi" w:hAnsiTheme="majorHAnsi" w:cstheme="majorHAnsi"/>
+          <w:sz w:val="20"/>
+          <w:szCs w:val="20"/>
+        </w:rPr>
+        <w:instrText xml:space="preserve"> REF LogotypJira \h </w:instrText>
+      </w:r>
+      <w:r>
+        <w:rPr>
+          <w:rFonts w:asciiTheme="majorHAnsi" w:hAnsiTheme="majorHAnsi" w:cstheme="majorHAnsi"/>
+          <w:sz w:val="20"/>
+          <w:szCs w:val="20"/>
+        </w:rPr>
+      </w:r>
+      <w:r>
+        <w:rPr>
+          <w:rFonts w:asciiTheme="majorHAnsi" w:hAnsiTheme="majorHAnsi" w:cstheme="majorHAnsi"/>
+          <w:sz w:val="20"/>
+          <w:szCs w:val="20"/>
+        </w:rPr>
+        <w:instrText xml:space="preserve"> \* MERGEFORMAT </w:instrText>
+      </w:r>
+      <w:r>
+        <w:rPr>
+          <w:rFonts w:asciiTheme="majorHAnsi" w:hAnsiTheme="majorHAnsi" w:cstheme="majorHAnsi"/>
+          <w:sz w:val="20"/>
+          <w:szCs w:val="20"/>
+        </w:rPr>
+        <w:fldChar w:fldCharType="separate"/>
+      </w:r>
+      <w:r>
+        <w:rPr>
+          <w:rFonts w:asciiTheme="majorHAnsi" w:hAnsiTheme="majorHAnsi" w:cstheme="majorHAnsi"/>
+          <w:sz w:val="20"/>
+          <w:szCs w:val="20"/>
+        </w:rPr>
+        <w:t>[50]</w:t>
+      </w:r>
+      <w:r>
+        <w:rPr>
+          <w:rFonts w:asciiTheme="majorHAnsi" w:hAnsiTheme="majorHAnsi" w:cstheme="majorHAnsi"/>
+          <w:sz w:val="20"/>
+          <w:szCs w:val="20"/>
+        </w:rPr>
+        <w:fldChar w:fldCharType="end"/>
+      </w:r>
+    </w:p>
+    <w:p>
       <w:r>
         <w:t>Logotyp</w:t>
       </w:r>
@@ -4590,6 +5030,7 @@
         </w:rPr>
         <w:t xml:space="preserve">Aplikacja webowa </w:t>
       </w:r>
+      <w:bookmarkEnd w:id="9"/>
       <w:proofErr w:type="spellStart"/>
       <w:r>
         <w:rPr>
@@ -4598,9 +5039,8 @@
           <w:bCs/>
           <w:color w:val="000000" w:themeColor="text1"/>
         </w:rPr>
-        <w:t>Trello</w:t>
-      </w:r>
-      <w:bookmarkEnd w:id="9"/>
+        <w:t>Olx</w:t>
+      </w:r>
       <w:proofErr w:type="spellEnd"/>
       <w:r>
         <w:rPr>
@@ -4610,6 +5050,204 @@
           <w:color w:val="000000" w:themeColor="text1"/>
         </w:rPr>
         <w:t xml:space="preserve"> </w:t>
+      </w:r>
+    </w:p>
+    <w:p/>
+    <w:p>
+      <w:pPr>
+        <w:keepNext/>
+        <w:jc w:val="center"/>
+      </w:pPr>
+      <w:r>
+        <w:rPr>
+          <w:noProof/>
+        </w:rPr>
+        <w:lastRenderedPageBreak/>
+        <w:drawing>
+          <wp:inline distT="0" distB="0" distL="0" distR="0" wp14:anchorId="1C24DBFC" wp14:editId="26FF590C">
+            <wp:extent cx="1286359" cy="1286359"/>
+            <wp:effectExtent l="0" t="0" r="9525" b="9525"/>
+            <wp:docPr id="546806580" name="Obraz 6" descr="Obraz zawierający Grafika, symbol, projekt graficzny, logo&#10;&#10;Opis wygenerowany automatycznie"/>
+            <wp:cNvGraphicFramePr>
+              <a:graphicFrameLocks xmlns:a="http://schemas.openxmlformats.org/drawingml/2006/main" noChangeAspect="1"/>
+            </wp:cNvGraphicFramePr>
+            <a:graphic xmlns:a="http://schemas.openxmlformats.org/drawingml/2006/main">
+              <a:graphicData uri="http://schemas.openxmlformats.org/drawingml/2006/picture">
+                <pic:pic xmlns:pic="http://schemas.openxmlformats.org/drawingml/2006/picture">
+                  <pic:nvPicPr>
+                    <pic:cNvPr id="546806580" name="Obraz 6" descr="Obraz zawierający Grafika, symbol, projekt graficzny, logo&#10;&#10;Opis wygenerowany automatycznie"/>
+                    <pic:cNvPicPr>
+                      <a:picLocks noChangeAspect="1" noChangeArrowheads="1"/>
+                    </pic:cNvPicPr>
+                  </pic:nvPicPr>
+                  <pic:blipFill>
+                    <a:blip r:embed="rId11" cstate="print">
+                      <a:extLst>
+                        <a:ext uri="{28A0092B-C50C-407E-A947-70E740481C1C}">
+                          <a14:useLocalDpi xmlns:a14="http://schemas.microsoft.com/office/drawing/2010/main" val="0"/>
+                        </a:ext>
+                      </a:extLst>
+                    </a:blip>
+                    <a:srcRect/>
+                    <a:stretch>
+                      <a:fillRect/>
+                    </a:stretch>
+                  </pic:blipFill>
+                  <pic:spPr bwMode="auto">
+                    <a:xfrm>
+                      <a:off x="0" y="0"/>
+                      <a:ext cx="1297044" cy="1297044"/>
+                    </a:xfrm>
+                    <a:prstGeom prst="rect">
+                      <a:avLst/>
+                    </a:prstGeom>
+                    <a:noFill/>
+                    <a:ln>
+                      <a:noFill/>
+                    </a:ln>
+                  </pic:spPr>
+                </pic:pic>
+              </a:graphicData>
+            </a:graphic>
+          </wp:inline>
+        </w:drawing>
+      </w:r>
+    </w:p>
+    <w:p>
+      <w:pPr>
+        <w:pStyle w:val="Legenda"/>
+        <w:spacing w:after="0"/>
+        <w:jc w:val="center"/>
+        <w:rPr>
+          <w:rFonts w:asciiTheme="majorHAnsi" w:hAnsiTheme="majorHAnsi" w:cstheme="majorHAnsi"/>
+          <w:sz w:val="20"/>
+          <w:szCs w:val="20"/>
+        </w:rPr>
+      </w:pPr>
+      <w:r>
+        <w:rPr>
+          <w:rFonts w:asciiTheme="majorHAnsi" w:hAnsiTheme="majorHAnsi" w:cstheme="majorHAnsi"/>
+          <w:sz w:val="20"/>
+          <w:szCs w:val="20"/>
+        </w:rPr>
+        <w:t>Rysunek</w:t>
+      </w:r>
+      <w:r>
+        <w:rPr>
+          <w:rFonts w:asciiTheme="majorHAnsi" w:hAnsiTheme="majorHAnsi" w:cstheme="majorHAnsi"/>
+          <w:sz w:val="20"/>
+          <w:szCs w:val="20"/>
+        </w:rPr>
+        <w:t xml:space="preserve"> 2.3</w:t>
+      </w:r>
+      <w:r>
+        <w:rPr>
+          <w:rFonts w:asciiTheme="majorHAnsi" w:hAnsiTheme="majorHAnsi" w:cstheme="majorHAnsi"/>
+          <w:sz w:val="20"/>
+          <w:szCs w:val="20"/>
+        </w:rPr>
+        <w:t xml:space="preserve">: Logotyp systemu </w:t>
+      </w:r>
+      <w:proofErr w:type="spellStart"/>
+      <w:r>
+        <w:rPr>
+          <w:rFonts w:asciiTheme="majorHAnsi" w:hAnsiTheme="majorHAnsi" w:cstheme="majorHAnsi"/>
+          <w:sz w:val="20"/>
+          <w:szCs w:val="20"/>
+        </w:rPr>
+        <w:t>Olx</w:t>
+      </w:r>
+      <w:proofErr w:type="spellEnd"/>
+      <w:r>
+        <w:rPr>
+          <w:rFonts w:asciiTheme="majorHAnsi" w:hAnsiTheme="majorHAnsi" w:cstheme="majorHAnsi"/>
+          <w:sz w:val="20"/>
+          <w:szCs w:val="20"/>
+        </w:rPr>
+        <w:t xml:space="preserve">. </w:t>
+      </w:r>
+    </w:p>
+    <w:p>
+      <w:pPr>
+        <w:pStyle w:val="Legenda"/>
+        <w:spacing w:after="0"/>
+        <w:jc w:val="center"/>
+        <w:rPr>
+          <w:rFonts w:asciiTheme="majorHAnsi" w:hAnsiTheme="majorHAnsi" w:cstheme="majorHAnsi"/>
+          <w:sz w:val="20"/>
+          <w:szCs w:val="20"/>
+        </w:rPr>
+      </w:pPr>
+      <w:r>
+        <w:rPr>
+          <w:rFonts w:asciiTheme="majorHAnsi" w:hAnsiTheme="majorHAnsi" w:cstheme="majorHAnsi"/>
+          <w:sz w:val="20"/>
+          <w:szCs w:val="20"/>
+        </w:rPr>
+        <w:t>Źródło:</w:t>
+      </w:r>
+      <w:r>
+        <w:rPr>
+          <w:rFonts w:asciiTheme="majorHAnsi" w:hAnsiTheme="majorHAnsi" w:cstheme="majorHAnsi"/>
+          <w:sz w:val="20"/>
+          <w:szCs w:val="20"/>
+        </w:rPr>
+        <w:t xml:space="preserve"> </w:t>
+      </w:r>
+      <w:r>
+        <w:rPr>
+          <w:rFonts w:asciiTheme="majorHAnsi" w:hAnsiTheme="majorHAnsi" w:cstheme="majorHAnsi"/>
+          <w:sz w:val="20"/>
+          <w:szCs w:val="20"/>
+        </w:rPr>
+        <w:fldChar w:fldCharType="begin"/>
+      </w:r>
+      <w:r>
+        <w:rPr>
+          <w:rFonts w:asciiTheme="majorHAnsi" w:hAnsiTheme="majorHAnsi" w:cstheme="majorHAnsi"/>
+          <w:sz w:val="20"/>
+          <w:szCs w:val="20"/>
+        </w:rPr>
+        <w:instrText xml:space="preserve"> REF LogotypOlx \h </w:instrText>
+      </w:r>
+      <w:r>
+        <w:rPr>
+          <w:rFonts w:asciiTheme="majorHAnsi" w:hAnsiTheme="majorHAnsi" w:cstheme="majorHAnsi"/>
+          <w:sz w:val="20"/>
+          <w:szCs w:val="20"/>
+        </w:rPr>
+      </w:r>
+      <w:r>
+        <w:rPr>
+          <w:rFonts w:asciiTheme="majorHAnsi" w:hAnsiTheme="majorHAnsi" w:cstheme="majorHAnsi"/>
+          <w:sz w:val="20"/>
+          <w:szCs w:val="20"/>
+        </w:rPr>
+        <w:instrText xml:space="preserve"> \* MERGEFORMAT </w:instrText>
+      </w:r>
+      <w:r>
+        <w:rPr>
+          <w:rFonts w:asciiTheme="majorHAnsi" w:hAnsiTheme="majorHAnsi" w:cstheme="majorHAnsi"/>
+          <w:sz w:val="20"/>
+          <w:szCs w:val="20"/>
+        </w:rPr>
+        <w:fldChar w:fldCharType="separate"/>
+      </w:r>
+      <w:r>
+        <w:rPr>
+          <w:rFonts w:asciiTheme="majorHAnsi" w:hAnsiTheme="majorHAnsi" w:cstheme="majorHAnsi"/>
+          <w:sz w:val="20"/>
+          <w:szCs w:val="20"/>
+        </w:rPr>
+        <w:t>[51]</w:t>
+      </w:r>
+      <w:r>
+        <w:rPr>
+          <w:rFonts w:asciiTheme="majorHAnsi" w:hAnsiTheme="majorHAnsi" w:cstheme="majorHAnsi"/>
+          <w:sz w:val="20"/>
+          <w:szCs w:val="20"/>
+        </w:rPr>
+        <w:fldChar w:fldCharType="end"/>
       </w:r>
     </w:p>
     <w:p/>
@@ -4640,6 +5278,12 @@
       </w:r>
       <w:bookmarkEnd w:id="10"/>
     </w:p>
+    <w:p/>
+    <w:p/>
+    <w:p/>
+    <w:p/>
+    <w:p/>
+    <w:p/>
     <w:p/>
     <w:p/>
     <w:p/>
@@ -4940,7 +5584,7 @@
                     <pic:cNvPicPr/>
                   </pic:nvPicPr>
                   <pic:blipFill>
-                    <a:blip r:embed="rId9"/>
+                    <a:blip r:embed="rId12"/>
                     <a:stretch>
                       <a:fillRect/>
                     </a:stretch>
@@ -4995,40 +5639,7 @@
           <w:sz w:val="20"/>
           <w:szCs w:val="20"/>
         </w:rPr>
-        <w:fldChar w:fldCharType="begin"/>
-      </w:r>
-      <w:r>
-        <w:rPr>
-          <w:rFonts w:asciiTheme="majorHAnsi" w:hAnsiTheme="majorHAnsi" w:cstheme="majorHAnsi"/>
-          <w:sz w:val="20"/>
-          <w:szCs w:val="20"/>
-        </w:rPr>
-        <w:instrText xml:space="preserve"> SEQ Rysunek \* ARABIC </w:instrText>
-      </w:r>
-      <w:r>
-        <w:rPr>
-          <w:rFonts w:asciiTheme="majorHAnsi" w:hAnsiTheme="majorHAnsi" w:cstheme="majorHAnsi"/>
-          <w:sz w:val="20"/>
-          <w:szCs w:val="20"/>
-        </w:rPr>
-        <w:fldChar w:fldCharType="separate"/>
-      </w:r>
-      <w:r>
-        <w:rPr>
-          <w:rFonts w:asciiTheme="majorHAnsi" w:hAnsiTheme="majorHAnsi" w:cstheme="majorHAnsi"/>
-          <w:noProof/>
-          <w:sz w:val="20"/>
-          <w:szCs w:val="20"/>
-        </w:rPr>
         <w:t>1</w:t>
-      </w:r>
-      <w:r>
-        <w:rPr>
-          <w:rFonts w:asciiTheme="majorHAnsi" w:hAnsiTheme="majorHAnsi" w:cstheme="majorHAnsi"/>
-          <w:sz w:val="20"/>
-          <w:szCs w:val="20"/>
-        </w:rPr>
-        <w:fldChar w:fldCharType="end"/>
       </w:r>
       <w:r>
         <w:rPr>
@@ -5544,7 +6155,7 @@
                     <pic:cNvPicPr/>
                   </pic:nvPicPr>
                   <pic:blipFill>
-                    <a:blip r:embed="rId10"/>
+                    <a:blip r:embed="rId13"/>
                     <a:stretch>
                       <a:fillRect/>
                     </a:stretch>
@@ -5599,40 +6210,7 @@
           <w:sz w:val="20"/>
           <w:szCs w:val="20"/>
         </w:rPr>
-        <w:fldChar w:fldCharType="begin"/>
-      </w:r>
-      <w:r>
-        <w:rPr>
-          <w:rFonts w:asciiTheme="majorHAnsi" w:hAnsiTheme="majorHAnsi" w:cstheme="majorHAnsi"/>
-          <w:sz w:val="20"/>
-          <w:szCs w:val="20"/>
-        </w:rPr>
-        <w:instrText xml:space="preserve"> SEQ Rysunek \* ARABIC </w:instrText>
-      </w:r>
-      <w:r>
-        <w:rPr>
-          <w:rFonts w:asciiTheme="majorHAnsi" w:hAnsiTheme="majorHAnsi" w:cstheme="majorHAnsi"/>
-          <w:sz w:val="20"/>
-          <w:szCs w:val="20"/>
-        </w:rPr>
-        <w:fldChar w:fldCharType="separate"/>
-      </w:r>
-      <w:r>
-        <w:rPr>
-          <w:rFonts w:asciiTheme="majorHAnsi" w:hAnsiTheme="majorHAnsi" w:cstheme="majorHAnsi"/>
-          <w:noProof/>
-          <w:sz w:val="20"/>
-          <w:szCs w:val="20"/>
-        </w:rPr>
         <w:t>2</w:t>
-      </w:r>
-      <w:r>
-        <w:rPr>
-          <w:rFonts w:asciiTheme="majorHAnsi" w:hAnsiTheme="majorHAnsi" w:cstheme="majorHAnsi"/>
-          <w:sz w:val="20"/>
-          <w:szCs w:val="20"/>
-        </w:rPr>
-        <w:fldChar w:fldCharType="end"/>
       </w:r>
       <w:r>
         <w:rPr>
@@ -5767,7 +6345,7 @@
                     <pic:cNvPicPr/>
                   </pic:nvPicPr>
                   <pic:blipFill>
-                    <a:blip r:embed="rId11"/>
+                    <a:blip r:embed="rId14"/>
                     <a:stretch>
                       <a:fillRect/>
                     </a:stretch>
@@ -6056,7 +6634,7 @@
                     </pic:cNvPicPr>
                   </pic:nvPicPr>
                   <pic:blipFill>
-                    <a:blip r:embed="rId12" cstate="print">
+                    <a:blip r:embed="rId15" cstate="print">
                       <a:extLst>
                         <a:ext uri="{28A0092B-C50C-407E-A947-70E740481C1C}">
                           <a14:useLocalDpi xmlns:a14="http://schemas.microsoft.com/office/drawing/2010/main" val="0"/>
@@ -6224,14 +6802,14 @@
           <w:sz w:val="20"/>
           <w:szCs w:val="20"/>
         </w:rPr>
-      </w:r>
-      <w:r>
-        <w:rPr>
-          <w:rFonts w:asciiTheme="majorHAnsi" w:hAnsiTheme="majorHAnsi" w:cstheme="majorHAnsi"/>
-          <w:sz w:val="20"/>
-          <w:szCs w:val="20"/>
-        </w:rPr>
         <w:instrText xml:space="preserve"> \* MERGEFORMAT </w:instrText>
+      </w:r>
+      <w:r>
+        <w:rPr>
+          <w:rFonts w:asciiTheme="majorHAnsi" w:hAnsiTheme="majorHAnsi" w:cstheme="majorHAnsi"/>
+          <w:sz w:val="20"/>
+          <w:szCs w:val="20"/>
+        </w:rPr>
       </w:r>
       <w:r>
         <w:rPr>
@@ -6606,6 +7184,61 @@
           <w:szCs w:val="24"/>
         </w:rPr>
         <w:t>takich jak</w:t>
+      </w:r>
+      <w:r>
+        <w:rPr>
+          <w:rFonts w:asciiTheme="majorHAnsi" w:hAnsiTheme="majorHAnsi" w:cstheme="majorHAnsi"/>
+          <w:sz w:val="24"/>
+          <w:szCs w:val="24"/>
+        </w:rPr>
+        <w:t xml:space="preserve"> </w:t>
+      </w:r>
+      <w:r>
+        <w:rPr>
+          <w:rFonts w:asciiTheme="majorHAnsi" w:hAnsiTheme="majorHAnsi" w:cstheme="majorHAnsi"/>
+          <w:sz w:val="24"/>
+          <w:szCs w:val="24"/>
+        </w:rPr>
+        <w:fldChar w:fldCharType="begin"/>
+      </w:r>
+      <w:r>
+        <w:rPr>
+          <w:rFonts w:asciiTheme="majorHAnsi" w:hAnsiTheme="majorHAnsi" w:cstheme="majorHAnsi"/>
+          <w:sz w:val="24"/>
+          <w:szCs w:val="24"/>
+        </w:rPr>
+        <w:instrText xml:space="preserve"> REF ZaletyTypeScript \h </w:instrText>
+      </w:r>
+      <w:r>
+        <w:rPr>
+          <w:rFonts w:asciiTheme="majorHAnsi" w:hAnsiTheme="majorHAnsi" w:cstheme="majorHAnsi"/>
+          <w:sz w:val="24"/>
+          <w:szCs w:val="24"/>
+        </w:rPr>
+      </w:r>
+      <w:r>
+        <w:rPr>
+          <w:rFonts w:asciiTheme="majorHAnsi" w:hAnsiTheme="majorHAnsi" w:cstheme="majorHAnsi"/>
+          <w:sz w:val="24"/>
+          <w:szCs w:val="24"/>
+        </w:rPr>
+        <w:fldChar w:fldCharType="separate"/>
+      </w:r>
+      <w:r>
+        <w:rPr>
+          <w:rFonts w:asciiTheme="majorHAnsi" w:hAnsiTheme="majorHAnsi" w:cstheme="majorHAnsi"/>
+          <w:sz w:val="24"/>
+          <w:szCs w:val="24"/>
+        </w:rPr>
+        <w:t>[47]</w:t>
+      </w:r>
+      <w:r>
+        <w:rPr>
+          <w:rFonts w:asciiTheme="majorHAnsi" w:hAnsiTheme="majorHAnsi" w:cstheme="majorHAnsi"/>
+          <w:sz w:val="24"/>
+          <w:szCs w:val="24"/>
+        </w:rPr>
+        <w:fldChar w:fldCharType="end"/>
       </w:r>
       <w:r>
         <w:rPr>
@@ -6830,7 +7463,7 @@
           <w:noProof/>
         </w:rPr>
         <w:drawing>
-          <wp:inline distT="0" distB="0" distL="0" distR="0" wp14:anchorId="4A48D924" wp14:editId="45B5A8C0">
+          <wp:inline distT="0" distB="0" distL="0" distR="0" wp14:anchorId="4A48D924" wp14:editId="262F78A2">
             <wp:extent cx="2208508" cy="1242529"/>
             <wp:effectExtent l="0" t="0" r="1905" b="0"/>
             <wp:docPr id="1940157449" name="Obraz 3" descr="NestJS Pros and Cons from a Solution Architect | Medium"/>
@@ -6847,7 +7480,7 @@
                     </pic:cNvPicPr>
                   </pic:nvPicPr>
                   <pic:blipFill>
-                    <a:blip r:embed="rId13" cstate="print">
+                    <a:blip r:embed="rId16" cstate="print">
                       <a:extLst>
                         <a:ext uri="{28A0092B-C50C-407E-A947-70E740481C1C}">
                           <a14:useLocalDpi xmlns:a14="http://schemas.microsoft.com/office/drawing/2010/main" val="0"/>
@@ -7025,22 +7658,14 @@
           <w:sz w:val="20"/>
           <w:szCs w:val="20"/>
         </w:rPr>
-        <w:instrText xml:space="preserve"> REF logotypNestjs \h </w:instrText>
-      </w:r>
-      <w:r>
-        <w:rPr>
-          <w:rFonts w:asciiTheme="majorHAnsi" w:hAnsiTheme="majorHAnsi" w:cstheme="majorHAnsi"/>
-          <w:sz w:val="20"/>
-          <w:szCs w:val="20"/>
-        </w:rPr>
-      </w:r>
-      <w:r>
-        <w:rPr>
-          <w:rFonts w:asciiTheme="majorHAnsi" w:hAnsiTheme="majorHAnsi" w:cstheme="majorHAnsi"/>
-          <w:sz w:val="20"/>
-          <w:szCs w:val="20"/>
-        </w:rPr>
-        <w:instrText xml:space="preserve"> \* MERGEFORMAT </w:instrText>
+        <w:instrText xml:space="preserve"> REF logotypNestjs \h  \* MERGEFORMAT </w:instrText>
+      </w:r>
+      <w:r>
+        <w:rPr>
+          <w:rFonts w:asciiTheme="majorHAnsi" w:hAnsiTheme="majorHAnsi" w:cstheme="majorHAnsi"/>
+          <w:sz w:val="20"/>
+          <w:szCs w:val="20"/>
+        </w:rPr>
       </w:r>
       <w:r>
         <w:rPr>
@@ -8390,7 +9015,7 @@
                     </pic:cNvPicPr>
                   </pic:nvPicPr>
                   <pic:blipFill>
-                    <a:blip r:embed="rId14" cstate="print">
+                    <a:blip r:embed="rId17" cstate="print">
                       <a:extLst>
                         <a:ext uri="{28A0092B-C50C-407E-A947-70E740481C1C}">
                           <a14:useLocalDpi xmlns:a14="http://schemas.microsoft.com/office/drawing/2010/main" val="0"/>
@@ -8568,22 +9193,14 @@
           <w:sz w:val="20"/>
           <w:szCs w:val="20"/>
         </w:rPr>
-        <w:instrText xml:space="preserve"> REF logotypReact \h </w:instrText>
-      </w:r>
-      <w:r>
-        <w:rPr>
-          <w:rFonts w:asciiTheme="majorHAnsi" w:hAnsiTheme="majorHAnsi" w:cstheme="majorHAnsi"/>
-          <w:sz w:val="20"/>
-          <w:szCs w:val="20"/>
-        </w:rPr>
-      </w:r>
-      <w:r>
-        <w:rPr>
-          <w:rFonts w:asciiTheme="majorHAnsi" w:hAnsiTheme="majorHAnsi" w:cstheme="majorHAnsi"/>
-          <w:sz w:val="20"/>
-          <w:szCs w:val="20"/>
-        </w:rPr>
-        <w:instrText xml:space="preserve"> \* MERGEFORMAT </w:instrText>
+        <w:instrText xml:space="preserve"> REF logotypReact \h  \* MERGEFORMAT </w:instrText>
+      </w:r>
+      <w:r>
+        <w:rPr>
+          <w:rFonts w:asciiTheme="majorHAnsi" w:hAnsiTheme="majorHAnsi" w:cstheme="majorHAnsi"/>
+          <w:sz w:val="20"/>
+          <w:szCs w:val="20"/>
+        </w:rPr>
       </w:r>
       <w:r>
         <w:rPr>
@@ -9323,7 +9940,7 @@
                     </pic:cNvPicPr>
                   </pic:nvPicPr>
                   <pic:blipFill>
-                    <a:blip r:embed="rId15" cstate="print">
+                    <a:blip r:embed="rId18" cstate="print">
                       <a:extLst>
                         <a:ext uri="{28A0092B-C50C-407E-A947-70E740481C1C}">
                           <a14:useLocalDpi xmlns:a14="http://schemas.microsoft.com/office/drawing/2010/main" val="0"/>
@@ -9483,22 +10100,14 @@
           <w:sz w:val="20"/>
           <w:szCs w:val="20"/>
         </w:rPr>
-        <w:instrText xml:space="preserve"> REF logotypPosgre \h </w:instrText>
-      </w:r>
-      <w:r>
-        <w:rPr>
-          <w:rFonts w:asciiTheme="majorHAnsi" w:hAnsiTheme="majorHAnsi" w:cstheme="majorHAnsi"/>
-          <w:sz w:val="20"/>
-          <w:szCs w:val="20"/>
-        </w:rPr>
-      </w:r>
-      <w:r>
-        <w:rPr>
-          <w:rFonts w:asciiTheme="majorHAnsi" w:hAnsiTheme="majorHAnsi" w:cstheme="majorHAnsi"/>
-          <w:sz w:val="20"/>
-          <w:szCs w:val="20"/>
-        </w:rPr>
-        <w:instrText xml:space="preserve"> \* MERGEFORMAT </w:instrText>
+        <w:instrText xml:space="preserve"> REF logotypPosgre \h  \* MERGEFORMAT </w:instrText>
+      </w:r>
+      <w:r>
+        <w:rPr>
+          <w:rFonts w:asciiTheme="majorHAnsi" w:hAnsiTheme="majorHAnsi" w:cstheme="majorHAnsi"/>
+          <w:sz w:val="20"/>
+          <w:szCs w:val="20"/>
+        </w:rPr>
       </w:r>
       <w:r>
         <w:rPr>
@@ -9849,6 +10458,61 @@
           <w:szCs w:val="24"/>
         </w:rPr>
         <w:t>[26]</w:t>
+      </w:r>
+      <w:r>
+        <w:rPr>
+          <w:rFonts w:asciiTheme="majorHAnsi" w:hAnsiTheme="majorHAnsi" w:cstheme="majorHAnsi"/>
+          <w:sz w:val="24"/>
+          <w:szCs w:val="24"/>
+        </w:rPr>
+        <w:fldChar w:fldCharType="end"/>
+      </w:r>
+      <w:r>
+        <w:rPr>
+          <w:rFonts w:asciiTheme="majorHAnsi" w:hAnsiTheme="majorHAnsi" w:cstheme="majorHAnsi"/>
+          <w:sz w:val="24"/>
+          <w:szCs w:val="24"/>
+        </w:rPr>
+        <w:t xml:space="preserve">, </w:t>
+      </w:r>
+      <w:r>
+        <w:rPr>
+          <w:rFonts w:asciiTheme="majorHAnsi" w:hAnsiTheme="majorHAnsi" w:cstheme="majorHAnsi"/>
+          <w:sz w:val="24"/>
+          <w:szCs w:val="24"/>
+        </w:rPr>
+        <w:fldChar w:fldCharType="begin"/>
+      </w:r>
+      <w:r>
+        <w:rPr>
+          <w:rFonts w:asciiTheme="majorHAnsi" w:hAnsiTheme="majorHAnsi" w:cstheme="majorHAnsi"/>
+          <w:sz w:val="24"/>
+          <w:szCs w:val="24"/>
+        </w:rPr>
+        <w:instrText xml:space="preserve"> REF ZaletyPosgreSQL \h </w:instrText>
+      </w:r>
+      <w:r>
+        <w:rPr>
+          <w:rFonts w:asciiTheme="majorHAnsi" w:hAnsiTheme="majorHAnsi" w:cstheme="majorHAnsi"/>
+          <w:sz w:val="24"/>
+          <w:szCs w:val="24"/>
+        </w:rPr>
+      </w:r>
+      <w:r>
+        <w:rPr>
+          <w:rFonts w:asciiTheme="majorHAnsi" w:hAnsiTheme="majorHAnsi" w:cstheme="majorHAnsi"/>
+          <w:sz w:val="24"/>
+          <w:szCs w:val="24"/>
+        </w:rPr>
+        <w:fldChar w:fldCharType="separate"/>
+      </w:r>
+      <w:r>
+        <w:rPr>
+          <w:rFonts w:asciiTheme="majorHAnsi" w:hAnsiTheme="majorHAnsi" w:cstheme="majorHAnsi"/>
+          <w:sz w:val="24"/>
+          <w:szCs w:val="24"/>
+        </w:rPr>
+        <w:t>[48]</w:t>
       </w:r>
       <w:r>
         <w:rPr>
@@ -9974,7 +10638,7 @@
                     </pic:cNvPicPr>
                   </pic:nvPicPr>
                   <pic:blipFill>
-                    <a:blip r:embed="rId16">
+                    <a:blip r:embed="rId19">
                       <a:extLst>
                         <a:ext uri="{28A0092B-C50C-407E-A947-70E740481C1C}">
                           <a14:useLocalDpi xmlns:a14="http://schemas.microsoft.com/office/drawing/2010/main" val="0"/>
@@ -10134,22 +10798,14 @@
           <w:sz w:val="20"/>
           <w:szCs w:val="20"/>
         </w:rPr>
-        <w:instrText xml:space="preserve"> REF logotypBullMQ \h </w:instrText>
-      </w:r>
-      <w:r>
-        <w:rPr>
-          <w:rFonts w:asciiTheme="majorHAnsi" w:hAnsiTheme="majorHAnsi" w:cstheme="majorHAnsi"/>
-          <w:sz w:val="20"/>
-          <w:szCs w:val="20"/>
-        </w:rPr>
-      </w:r>
-      <w:r>
-        <w:rPr>
-          <w:rFonts w:asciiTheme="majorHAnsi" w:hAnsiTheme="majorHAnsi" w:cstheme="majorHAnsi"/>
-          <w:sz w:val="20"/>
-          <w:szCs w:val="20"/>
-        </w:rPr>
-        <w:instrText xml:space="preserve"> \* MERGEFORMAT </w:instrText>
+        <w:instrText xml:space="preserve"> REF logotypBullMQ \h  \* MERGEFORMAT </w:instrText>
+      </w:r>
+      <w:r>
+        <w:rPr>
+          <w:rFonts w:asciiTheme="majorHAnsi" w:hAnsiTheme="majorHAnsi" w:cstheme="majorHAnsi"/>
+          <w:sz w:val="20"/>
+          <w:szCs w:val="20"/>
+        </w:rPr>
       </w:r>
       <w:r>
         <w:rPr>
@@ -10728,7 +11384,7 @@
                     </pic:cNvPicPr>
                   </pic:nvPicPr>
                   <pic:blipFill>
-                    <a:blip r:embed="rId17" cstate="print">
+                    <a:blip r:embed="rId20" cstate="print">
                       <a:extLst>
                         <a:ext uri="{28A0092B-C50C-407E-A947-70E740481C1C}">
                           <a14:useLocalDpi xmlns:a14="http://schemas.microsoft.com/office/drawing/2010/main" val="0"/>
@@ -10960,7 +11616,7 @@
                     </pic:cNvPicPr>
                   </pic:nvPicPr>
                   <pic:blipFill>
-                    <a:blip r:embed="rId18" cstate="print">
+                    <a:blip r:embed="rId21" cstate="print">
                       <a:extLst>
                         <a:ext uri="{28A0092B-C50C-407E-A947-70E740481C1C}">
                           <a14:useLocalDpi xmlns:a14="http://schemas.microsoft.com/office/drawing/2010/main" val="0"/>
@@ -11538,7 +12194,7 @@
                     <pic:cNvPicPr/>
                   </pic:nvPicPr>
                   <pic:blipFill>
-                    <a:blip r:embed="rId19"/>
+                    <a:blip r:embed="rId22"/>
                     <a:stretch>
                       <a:fillRect/>
                     </a:stretch>
@@ -12323,7 +12979,7 @@
                     <pic:cNvPicPr/>
                   </pic:nvPicPr>
                   <pic:blipFill>
-                    <a:blip r:embed="rId20"/>
+                    <a:blip r:embed="rId23"/>
                     <a:stretch>
                       <a:fillRect/>
                     </a:stretch>
@@ -12878,106 +13534,6 @@
     </w:p>
     <w:p>
       <w:pPr>
-        <w:ind w:left="360" w:firstLine="348"/>
-        <w:jc w:val="both"/>
-        <w:rPr>
-          <w:rFonts w:asciiTheme="majorHAnsi" w:hAnsiTheme="majorHAnsi" w:cstheme="majorHAnsi"/>
-          <w:sz w:val="24"/>
-          <w:szCs w:val="24"/>
-        </w:rPr>
-      </w:pPr>
-    </w:p>
-    <w:p>
-      <w:pPr>
-        <w:ind w:left="360" w:firstLine="348"/>
-        <w:jc w:val="both"/>
-        <w:rPr>
-          <w:rFonts w:asciiTheme="majorHAnsi" w:hAnsiTheme="majorHAnsi" w:cstheme="majorHAnsi"/>
-          <w:sz w:val="24"/>
-          <w:szCs w:val="24"/>
-        </w:rPr>
-      </w:pPr>
-    </w:p>
-    <w:p>
-      <w:pPr>
-        <w:ind w:left="360" w:firstLine="348"/>
-        <w:jc w:val="both"/>
-        <w:rPr>
-          <w:rFonts w:asciiTheme="majorHAnsi" w:hAnsiTheme="majorHAnsi" w:cstheme="majorHAnsi"/>
-          <w:sz w:val="24"/>
-          <w:szCs w:val="24"/>
-        </w:rPr>
-      </w:pPr>
-    </w:p>
-    <w:p>
-      <w:pPr>
-        <w:ind w:left="360" w:firstLine="348"/>
-        <w:jc w:val="both"/>
-        <w:rPr>
-          <w:rFonts w:asciiTheme="majorHAnsi" w:hAnsiTheme="majorHAnsi" w:cstheme="majorHAnsi"/>
-          <w:sz w:val="24"/>
-          <w:szCs w:val="24"/>
-        </w:rPr>
-      </w:pPr>
-    </w:p>
-    <w:p>
-      <w:pPr>
-        <w:ind w:left="360" w:firstLine="348"/>
-        <w:jc w:val="both"/>
-        <w:rPr>
-          <w:rFonts w:asciiTheme="majorHAnsi" w:hAnsiTheme="majorHAnsi" w:cstheme="majorHAnsi"/>
-          <w:sz w:val="24"/>
-          <w:szCs w:val="24"/>
-        </w:rPr>
-      </w:pPr>
-    </w:p>
-    <w:p>
-      <w:pPr>
-        <w:ind w:left="360" w:firstLine="348"/>
-        <w:jc w:val="both"/>
-        <w:rPr>
-          <w:rFonts w:asciiTheme="majorHAnsi" w:hAnsiTheme="majorHAnsi" w:cstheme="majorHAnsi"/>
-          <w:sz w:val="24"/>
-          <w:szCs w:val="24"/>
-        </w:rPr>
-      </w:pPr>
-    </w:p>
-    <w:p>
-      <w:pPr>
-        <w:ind w:left="360" w:firstLine="348"/>
-        <w:jc w:val="both"/>
-        <w:rPr>
-          <w:rFonts w:asciiTheme="majorHAnsi" w:hAnsiTheme="majorHAnsi" w:cstheme="majorHAnsi"/>
-          <w:sz w:val="24"/>
-          <w:szCs w:val="24"/>
-        </w:rPr>
-      </w:pPr>
-    </w:p>
-    <w:p>
-      <w:pPr>
-        <w:ind w:left="360" w:firstLine="348"/>
-        <w:jc w:val="both"/>
-        <w:rPr>
-          <w:rFonts w:asciiTheme="majorHAnsi" w:hAnsiTheme="majorHAnsi" w:cstheme="majorHAnsi"/>
-          <w:sz w:val="24"/>
-          <w:szCs w:val="24"/>
-        </w:rPr>
-      </w:pPr>
-    </w:p>
-    <w:p>
-      <w:pPr>
-        <w:ind w:left="360" w:firstLine="348"/>
-        <w:jc w:val="both"/>
-        <w:rPr>
-          <w:rFonts w:asciiTheme="majorHAnsi" w:hAnsiTheme="majorHAnsi" w:cstheme="majorHAnsi"/>
-          <w:sz w:val="24"/>
-          <w:szCs w:val="24"/>
-        </w:rPr>
-      </w:pPr>
-    </w:p>
-    <w:p>
-      <w:pPr>
-        <w:ind w:left="360" w:firstLine="348"/>
         <w:jc w:val="both"/>
         <w:rPr>
           <w:rFonts w:asciiTheme="majorHAnsi" w:hAnsiTheme="majorHAnsi" w:cstheme="majorHAnsi"/>
@@ -13013,6 +13569,7 @@
           <w:sz w:val="52"/>
           <w:szCs w:val="52"/>
         </w:rPr>
+        <w:lastRenderedPageBreak/>
         <w:t xml:space="preserve">Cykl projektowy aplikacji webowej </w:t>
       </w:r>
       <w:proofErr w:type="spellStart"/>
@@ -13732,7 +14289,7 @@
             <w:noProof/>
             <w:webHidden/>
           </w:rPr>
-          <w:t>6</w:t>
+          <w:t>7</w:t>
         </w:r>
         <w:r>
           <w:rPr>
@@ -13803,7 +14360,7 @@
             <w:noProof/>
             <w:webHidden/>
           </w:rPr>
-          <w:t>7</w:t>
+          <w:t>8</w:t>
         </w:r>
         <w:r>
           <w:rPr>
@@ -13874,7 +14431,7 @@
             <w:noProof/>
             <w:webHidden/>
           </w:rPr>
-          <w:t>7</w:t>
+          <w:t>8</w:t>
         </w:r>
         <w:r>
           <w:rPr>
@@ -13945,7 +14502,7 @@
             <w:noProof/>
             <w:webHidden/>
           </w:rPr>
-          <w:t>10</w:t>
+          <w:t>12</w:t>
         </w:r>
         <w:r>
           <w:rPr>
@@ -14033,7 +14590,7 @@
             <w:noProof/>
             <w:webHidden/>
           </w:rPr>
-          <w:t>10</w:t>
+          <w:t>12</w:t>
         </w:r>
         <w:r>
           <w:rPr>
@@ -14104,7 +14661,7 @@
             <w:noProof/>
             <w:webHidden/>
           </w:rPr>
-          <w:t>10</w:t>
+          <w:t>13</w:t>
         </w:r>
         <w:r>
           <w:rPr>
@@ -14175,7 +14732,7 @@
             <w:noProof/>
             <w:webHidden/>
           </w:rPr>
-          <w:t>11</w:t>
+          <w:t>14</w:t>
         </w:r>
         <w:r>
           <w:rPr>
@@ -16631,7 +17188,6 @@
           <w:rFonts w:asciiTheme="majorHAnsi" w:hAnsiTheme="majorHAnsi" w:cstheme="majorHAnsi"/>
           <w:sz w:val="24"/>
           <w:szCs w:val="24"/>
-          <w:lang w:val="en-US"/>
         </w:rPr>
       </w:pPr>
       <w:bookmarkStart w:id="87" w:name="logotypReact"/>
@@ -16640,7 +17196,6 @@
           <w:rFonts w:asciiTheme="majorHAnsi" w:hAnsiTheme="majorHAnsi" w:cstheme="majorHAnsi"/>
           <w:sz w:val="24"/>
           <w:szCs w:val="24"/>
-          <w:lang w:val="en-US"/>
         </w:rPr>
         <w:t>[44]</w:t>
       </w:r>
@@ -16650,7 +17205,24 @@
           <w:rFonts w:asciiTheme="majorHAnsi" w:hAnsiTheme="majorHAnsi" w:cstheme="majorHAnsi"/>
           <w:sz w:val="24"/>
           <w:szCs w:val="24"/>
-          <w:lang w:val="en-US"/>
+        </w:rPr>
+        <w:t xml:space="preserve"> Logotyp </w:t>
+      </w:r>
+      <w:proofErr w:type="spellStart"/>
+      <w:r>
+        <w:rPr>
+          <w:rFonts w:asciiTheme="majorHAnsi" w:hAnsiTheme="majorHAnsi" w:cstheme="majorHAnsi"/>
+          <w:sz w:val="24"/>
+          <w:szCs w:val="24"/>
+        </w:rPr>
+        <w:t>frameworka</w:t>
+      </w:r>
+      <w:proofErr w:type="spellEnd"/>
+      <w:r>
+        <w:rPr>
+          <w:rFonts w:asciiTheme="majorHAnsi" w:hAnsiTheme="majorHAnsi" w:cstheme="majorHAnsi"/>
+          <w:sz w:val="24"/>
+          <w:szCs w:val="24"/>
         </w:rPr>
         <w:t xml:space="preserve"> </w:t>
       </w:r>
@@ -16660,9 +17232,8 @@
           <w:rFonts w:asciiTheme="majorHAnsi" w:hAnsiTheme="majorHAnsi" w:cstheme="majorHAnsi"/>
           <w:sz w:val="24"/>
           <w:szCs w:val="24"/>
-          <w:lang w:val="en-US"/>
-        </w:rPr>
-        <w:t>Logotyp</w:t>
+        </w:rPr>
+        <w:t>React</w:t>
       </w:r>
       <w:proofErr w:type="spellEnd"/>
       <w:r>
@@ -16670,19 +17241,107 @@
           <w:rFonts w:asciiTheme="majorHAnsi" w:hAnsiTheme="majorHAnsi" w:cstheme="majorHAnsi"/>
           <w:sz w:val="24"/>
           <w:szCs w:val="24"/>
-          <w:lang w:val="en-US"/>
+        </w:rPr>
+        <w:t>, [online], [dostęp 15.11.2023] https://upload.wikimedia.org/wikipedia/commons/thumb/a/a7/React-icon.svg/1150px-React-icon.svg.png</w:t>
+      </w:r>
+    </w:p>
+    <w:p>
+      <w:pPr>
+        <w:pStyle w:val="Bezodstpw"/>
+        <w:rPr>
+          <w:rFonts w:asciiTheme="majorHAnsi" w:hAnsiTheme="majorHAnsi" w:cstheme="majorHAnsi"/>
+          <w:sz w:val="24"/>
+          <w:szCs w:val="24"/>
+        </w:rPr>
+      </w:pPr>
+      <w:bookmarkStart w:id="88" w:name="logotypPosgre"/>
+      <w:r>
+        <w:rPr>
+          <w:rFonts w:asciiTheme="majorHAnsi" w:hAnsiTheme="majorHAnsi" w:cstheme="majorHAnsi"/>
+          <w:sz w:val="24"/>
+          <w:szCs w:val="24"/>
+        </w:rPr>
+        <w:t>[45]</w:t>
+      </w:r>
+      <w:bookmarkEnd w:id="88"/>
+      <w:r>
+        <w:rPr>
+          <w:rFonts w:asciiTheme="majorHAnsi" w:hAnsiTheme="majorHAnsi" w:cstheme="majorHAnsi"/>
+          <w:sz w:val="24"/>
+          <w:szCs w:val="24"/>
+        </w:rPr>
+        <w:t xml:space="preserve"> Logotyp bazy danych </w:t>
+      </w:r>
+      <w:proofErr w:type="spellStart"/>
+      <w:r>
+        <w:rPr>
+          <w:rFonts w:asciiTheme="majorHAnsi" w:hAnsiTheme="majorHAnsi" w:cstheme="majorHAnsi"/>
+          <w:sz w:val="24"/>
+          <w:szCs w:val="24"/>
+        </w:rPr>
+        <w:t>PostgreSQL</w:t>
+      </w:r>
+      <w:proofErr w:type="spellEnd"/>
+      <w:r>
+        <w:rPr>
+          <w:rFonts w:asciiTheme="majorHAnsi" w:hAnsiTheme="majorHAnsi" w:cstheme="majorHAnsi"/>
+          <w:sz w:val="24"/>
+          <w:szCs w:val="24"/>
+        </w:rPr>
+        <w:t>, [online], [dostęp 15.11.2023]</w:t>
+      </w:r>
+      <w:r>
+        <w:rPr>
+          <w:rFonts w:asciiTheme="majorHAnsi" w:hAnsiTheme="majorHAnsi" w:cstheme="majorHAnsi"/>
+          <w:sz w:val="24"/>
+          <w:szCs w:val="24"/>
         </w:rPr>
         <w:t xml:space="preserve"> </w:t>
       </w:r>
+      <w:r>
+        <w:rPr>
+          <w:rFonts w:asciiTheme="majorHAnsi" w:hAnsiTheme="majorHAnsi" w:cstheme="majorHAnsi"/>
+          <w:sz w:val="24"/>
+          <w:szCs w:val="24"/>
+        </w:rPr>
+        <w:t>https://upload.wikimedia.org/wikipedia/commons/thumb/2/29/Postgresql_elephant.svg/1200px-Postgresql_elephant.svg.png</w:t>
+      </w:r>
+    </w:p>
+    <w:p>
+      <w:pPr>
+        <w:pStyle w:val="Bezodstpw"/>
+        <w:rPr>
+          <w:rFonts w:asciiTheme="majorHAnsi" w:hAnsiTheme="majorHAnsi" w:cstheme="majorHAnsi"/>
+          <w:sz w:val="24"/>
+          <w:szCs w:val="24"/>
+        </w:rPr>
+      </w:pPr>
+      <w:bookmarkStart w:id="89" w:name="logotypBullMQ"/>
+      <w:r>
+        <w:rPr>
+          <w:rFonts w:asciiTheme="majorHAnsi" w:hAnsiTheme="majorHAnsi" w:cstheme="majorHAnsi"/>
+          <w:sz w:val="24"/>
+          <w:szCs w:val="24"/>
+        </w:rPr>
+        <w:t>[46]</w:t>
+      </w:r>
+      <w:bookmarkEnd w:id="89"/>
+      <w:r>
+        <w:rPr>
+          <w:rFonts w:asciiTheme="majorHAnsi" w:hAnsiTheme="majorHAnsi" w:cstheme="majorHAnsi"/>
+          <w:sz w:val="24"/>
+          <w:szCs w:val="24"/>
+        </w:rPr>
+        <w:t xml:space="preserve"> Logotyp systemu kolejkowania </w:t>
+      </w:r>
       <w:proofErr w:type="spellStart"/>
       <w:r>
         <w:rPr>
           <w:rFonts w:asciiTheme="majorHAnsi" w:hAnsiTheme="majorHAnsi" w:cstheme="majorHAnsi"/>
           <w:sz w:val="24"/>
           <w:szCs w:val="24"/>
-          <w:lang w:val="en-US"/>
-        </w:rPr>
-        <w:t>frameworka</w:t>
+        </w:rPr>
+        <w:t>BullMQ</w:t>
       </w:r>
       <w:proofErr w:type="spellEnd"/>
       <w:r>
@@ -16690,18 +17349,52 @@
           <w:rFonts w:asciiTheme="majorHAnsi" w:hAnsiTheme="majorHAnsi" w:cstheme="majorHAnsi"/>
           <w:sz w:val="24"/>
           <w:szCs w:val="24"/>
-          <w:lang w:val="en-US"/>
-        </w:rPr>
-        <w:t xml:space="preserve"> React</w:t>
-      </w:r>
-      <w:r>
-        <w:rPr>
-          <w:rFonts w:asciiTheme="majorHAnsi" w:hAnsiTheme="majorHAnsi" w:cstheme="majorHAnsi"/>
-          <w:sz w:val="24"/>
-          <w:szCs w:val="24"/>
-          <w:lang w:val="en-US"/>
-        </w:rPr>
-        <w:t>, [online], [</w:t>
+        </w:rPr>
+        <w:t>, [online], [dostęp 15.11.2023]</w:t>
+      </w:r>
+      <w:r>
+        <w:rPr>
+          <w:rFonts w:asciiTheme="majorHAnsi" w:hAnsiTheme="majorHAnsi" w:cstheme="majorHAnsi"/>
+          <w:sz w:val="24"/>
+          <w:szCs w:val="24"/>
+        </w:rPr>
+        <w:t xml:space="preserve"> </w:t>
+      </w:r>
+      <w:r>
+        <w:rPr>
+          <w:rFonts w:asciiTheme="majorHAnsi" w:hAnsiTheme="majorHAnsi" w:cstheme="majorHAnsi"/>
+          <w:sz w:val="24"/>
+          <w:szCs w:val="24"/>
+        </w:rPr>
+        <w:t>https://876297641-files.gitbook.io/~/files/v0/b/gitbook-x-prod.appspot.com/o/spaces%2F-LUuDmt_xXMfG66Rn1GA%2Ficon%2FHOq80FSJicAlE4bVptC9%2Fbull.png?alt=media&amp;token=10a2ba71-db1f-4d5c-8787-3dbedc8dd3ce</w:t>
+      </w:r>
+    </w:p>
+    <w:p>
+      <w:pPr>
+        <w:pStyle w:val="Bezodstpw"/>
+        <w:rPr>
+          <w:rFonts w:asciiTheme="majorHAnsi" w:hAnsiTheme="majorHAnsi" w:cstheme="majorHAnsi"/>
+          <w:sz w:val="24"/>
+          <w:szCs w:val="24"/>
+        </w:rPr>
+      </w:pPr>
+      <w:bookmarkStart w:id="90" w:name="ZaletyTypeScript"/>
+      <w:r>
+        <w:rPr>
+          <w:rFonts w:asciiTheme="majorHAnsi" w:hAnsiTheme="majorHAnsi" w:cstheme="majorHAnsi"/>
+          <w:sz w:val="24"/>
+          <w:szCs w:val="24"/>
+        </w:rPr>
+        <w:t>[47]</w:t>
+      </w:r>
+      <w:bookmarkEnd w:id="90"/>
+      <w:r>
+        <w:rPr>
+          <w:rFonts w:asciiTheme="majorHAnsi" w:hAnsiTheme="majorHAnsi" w:cstheme="majorHAnsi"/>
+          <w:sz w:val="24"/>
+          <w:szCs w:val="24"/>
+        </w:rPr>
+        <w:t xml:space="preserve"> Zalety języka </w:t>
       </w:r>
       <w:proofErr w:type="spellStart"/>
       <w:r>
@@ -16709,9 +17402,8 @@
           <w:rFonts w:asciiTheme="majorHAnsi" w:hAnsiTheme="majorHAnsi" w:cstheme="majorHAnsi"/>
           <w:sz w:val="24"/>
           <w:szCs w:val="24"/>
-          <w:lang w:val="en-US"/>
-        </w:rPr>
-        <w:t>dostęp</w:t>
+        </w:rPr>
+        <w:t>TypeScript</w:t>
       </w:r>
       <w:proofErr w:type="spellEnd"/>
       <w:r>
@@ -16719,16 +17411,14 @@
           <w:rFonts w:asciiTheme="majorHAnsi" w:hAnsiTheme="majorHAnsi" w:cstheme="majorHAnsi"/>
           <w:sz w:val="24"/>
           <w:szCs w:val="24"/>
-          <w:lang w:val="en-US"/>
-        </w:rPr>
-        <w:t xml:space="preserve"> 15.11.2023]</w:t>
-      </w:r>
-      <w:r>
-        <w:rPr>
-          <w:rFonts w:asciiTheme="majorHAnsi" w:hAnsiTheme="majorHAnsi" w:cstheme="majorHAnsi"/>
-          <w:sz w:val="24"/>
-          <w:szCs w:val="24"/>
-          <w:lang w:val="en-US"/>
+        </w:rPr>
+        <w:t>, [online], [dostęp 15.11.2023]</w:t>
+      </w:r>
+      <w:r>
+        <w:rPr>
+          <w:rFonts w:asciiTheme="majorHAnsi" w:hAnsiTheme="majorHAnsi" w:cstheme="majorHAnsi"/>
+          <w:sz w:val="24"/>
+          <w:szCs w:val="24"/>
         </w:rPr>
         <w:t xml:space="preserve"> </w:t>
       </w:r>
@@ -16737,9 +17427,8 @@
           <w:rFonts w:asciiTheme="majorHAnsi" w:hAnsiTheme="majorHAnsi" w:cstheme="majorHAnsi"/>
           <w:sz w:val="24"/>
           <w:szCs w:val="24"/>
-          <w:lang w:val="en-US"/>
-        </w:rPr>
-        <w:t>https://upload.wikimedia.org/wikipedia/commons/thumb/a/a7/React-icon.svg/1150px-React-icon.svg.png</w:t>
+        </w:rPr>
+        <w:t>https://www.droptica.pl/blog/co-jest-typescript-i-dlaczego-sprawdzi-sie-w-twoich-projektach/</w:t>
       </w:r>
     </w:p>
     <w:p>
@@ -16751,23 +17440,23 @@
           <w:szCs w:val="24"/>
         </w:rPr>
       </w:pPr>
-      <w:bookmarkStart w:id="88" w:name="logotypPosgre"/>
-      <w:r>
-        <w:rPr>
-          <w:rFonts w:asciiTheme="majorHAnsi" w:hAnsiTheme="majorHAnsi" w:cstheme="majorHAnsi"/>
-          <w:sz w:val="24"/>
-          <w:szCs w:val="24"/>
-        </w:rPr>
-        <w:t>[45]</w:t>
-      </w:r>
-      <w:bookmarkEnd w:id="88"/>
-      <w:r>
-        <w:rPr>
-          <w:rFonts w:asciiTheme="majorHAnsi" w:hAnsiTheme="majorHAnsi" w:cstheme="majorHAnsi"/>
-          <w:sz w:val="24"/>
-          <w:szCs w:val="24"/>
-        </w:rPr>
-        <w:t xml:space="preserve"> Logotyp bazy danych </w:t>
+      <w:bookmarkStart w:id="91" w:name="ZaletyPosgreSQL"/>
+      <w:r>
+        <w:rPr>
+          <w:rFonts w:asciiTheme="majorHAnsi" w:hAnsiTheme="majorHAnsi" w:cstheme="majorHAnsi"/>
+          <w:sz w:val="24"/>
+          <w:szCs w:val="24"/>
+        </w:rPr>
+        <w:t>[48]</w:t>
+      </w:r>
+      <w:bookmarkEnd w:id="91"/>
+      <w:r>
+        <w:rPr>
+          <w:rFonts w:asciiTheme="majorHAnsi" w:hAnsiTheme="majorHAnsi" w:cstheme="majorHAnsi"/>
+          <w:sz w:val="24"/>
+          <w:szCs w:val="24"/>
+        </w:rPr>
+        <w:t xml:space="preserve"> Opis bazy danych </w:t>
       </w:r>
       <w:proofErr w:type="spellStart"/>
       <w:r>
@@ -16801,7 +17490,7 @@
           <w:sz w:val="24"/>
           <w:szCs w:val="24"/>
         </w:rPr>
-        <w:t>https://upload.wikimedia.org/wikipedia/commons/thumb/2/29/Postgresql_elephant.svg/1200px-Postgresql_elephant.svg.png</w:t>
+        <w:t>https://vavatech.pl/technologie/bazy-danych/postgresql</w:t>
       </w:r>
     </w:p>
     <w:p>
@@ -16813,23 +17502,23 @@
           <w:szCs w:val="24"/>
         </w:rPr>
       </w:pPr>
-      <w:bookmarkStart w:id="89" w:name="logotypBullMQ"/>
-      <w:r>
-        <w:rPr>
-          <w:rFonts w:asciiTheme="majorHAnsi" w:hAnsiTheme="majorHAnsi" w:cstheme="majorHAnsi"/>
-          <w:sz w:val="24"/>
-          <w:szCs w:val="24"/>
-        </w:rPr>
-        <w:t>[46]</w:t>
-      </w:r>
-      <w:bookmarkEnd w:id="89"/>
-      <w:r>
-        <w:rPr>
-          <w:rFonts w:asciiTheme="majorHAnsi" w:hAnsiTheme="majorHAnsi" w:cstheme="majorHAnsi"/>
-          <w:sz w:val="24"/>
-          <w:szCs w:val="24"/>
-        </w:rPr>
-        <w:t xml:space="preserve"> Logotyp systemu kolejkowania </w:t>
+      <w:bookmarkStart w:id="92" w:name="LogotypTrello"/>
+      <w:r>
+        <w:rPr>
+          <w:rFonts w:asciiTheme="majorHAnsi" w:hAnsiTheme="majorHAnsi" w:cstheme="majorHAnsi"/>
+          <w:sz w:val="24"/>
+          <w:szCs w:val="24"/>
+        </w:rPr>
+        <w:t>[49]</w:t>
+      </w:r>
+      <w:bookmarkEnd w:id="92"/>
+      <w:r>
+        <w:rPr>
+          <w:rFonts w:asciiTheme="majorHAnsi" w:hAnsiTheme="majorHAnsi" w:cstheme="majorHAnsi"/>
+          <w:sz w:val="24"/>
+          <w:szCs w:val="24"/>
+        </w:rPr>
+        <w:t xml:space="preserve"> Logotyp systemu </w:t>
       </w:r>
       <w:proofErr w:type="spellStart"/>
       <w:r>
@@ -16838,7 +17527,7 @@
           <w:sz w:val="24"/>
           <w:szCs w:val="24"/>
         </w:rPr>
-        <w:t>BullMQ</w:t>
+        <w:t>Trello</w:t>
       </w:r>
       <w:proofErr w:type="spellEnd"/>
       <w:r>
@@ -16863,11 +17552,143 @@
           <w:sz w:val="24"/>
           <w:szCs w:val="24"/>
         </w:rPr>
-        <w:t>https://876297641-files.gitbook.io/~/files/v0/b/gitbook-x-prod.appspot.com/o/spaces%2F-LUuDmt_xXMfG66Rn1GA%2Ficon%2FHOq80FSJicAlE4bVptC9%2Fbull.png?alt=media&amp;token=10a2ba71-db1f-4d5c-8787-3dbedc8dd3ce</w:t>
+        <w:t>https://play-lh.googleusercontent.com/CiGs15N1e1tXrSnVLEY9jOnKi1oNzPQNRjqhR8fXE0pnu_bRyNmfc8xXr2VQUJTfJ9A</w:t>
+      </w:r>
+    </w:p>
+    <w:p>
+      <w:pPr>
+        <w:pStyle w:val="Bezodstpw"/>
+        <w:rPr>
+          <w:rFonts w:asciiTheme="majorHAnsi" w:hAnsiTheme="majorHAnsi" w:cstheme="majorHAnsi"/>
+          <w:sz w:val="24"/>
+          <w:szCs w:val="24"/>
+        </w:rPr>
+      </w:pPr>
+      <w:bookmarkStart w:id="93" w:name="LogotypJira"/>
+      <w:r>
+        <w:rPr>
+          <w:rFonts w:asciiTheme="majorHAnsi" w:hAnsiTheme="majorHAnsi" w:cstheme="majorHAnsi"/>
+          <w:sz w:val="24"/>
+          <w:szCs w:val="24"/>
+        </w:rPr>
+        <w:t>[50]</w:t>
+      </w:r>
+      <w:bookmarkEnd w:id="93"/>
+      <w:r>
+        <w:rPr>
+          <w:rFonts w:asciiTheme="majorHAnsi" w:hAnsiTheme="majorHAnsi" w:cstheme="majorHAnsi"/>
+          <w:sz w:val="24"/>
+          <w:szCs w:val="24"/>
+        </w:rPr>
+        <w:t xml:space="preserve"> Logotyp systemu </w:t>
+      </w:r>
+      <w:proofErr w:type="spellStart"/>
+      <w:r>
+        <w:rPr>
+          <w:rFonts w:asciiTheme="majorHAnsi" w:hAnsiTheme="majorHAnsi" w:cstheme="majorHAnsi"/>
+          <w:sz w:val="24"/>
+          <w:szCs w:val="24"/>
+        </w:rPr>
+        <w:t>Jira</w:t>
+      </w:r>
+      <w:proofErr w:type="spellEnd"/>
+      <w:r>
+        <w:rPr>
+          <w:rFonts w:asciiTheme="majorHAnsi" w:hAnsiTheme="majorHAnsi" w:cstheme="majorHAnsi"/>
+          <w:sz w:val="24"/>
+          <w:szCs w:val="24"/>
+        </w:rPr>
+        <w:t xml:space="preserve"> Software</w:t>
+      </w:r>
+      <w:r>
+        <w:rPr>
+          <w:rFonts w:asciiTheme="majorHAnsi" w:hAnsiTheme="majorHAnsi" w:cstheme="majorHAnsi"/>
+          <w:sz w:val="24"/>
+          <w:szCs w:val="24"/>
+        </w:rPr>
+        <w:t>, [online], [dostęp 15.11.2023]</w:t>
+      </w:r>
+      <w:r>
+        <w:rPr>
+          <w:rFonts w:asciiTheme="majorHAnsi" w:hAnsiTheme="majorHAnsi" w:cstheme="majorHAnsi"/>
+          <w:sz w:val="24"/>
+          <w:szCs w:val="24"/>
+        </w:rPr>
+        <w:t xml:space="preserve"> </w:t>
+      </w:r>
+      <w:r>
+        <w:rPr>
+          <w:rFonts w:asciiTheme="majorHAnsi" w:hAnsiTheme="majorHAnsi" w:cstheme="majorHAnsi"/>
+          <w:sz w:val="24"/>
+          <w:szCs w:val="24"/>
+        </w:rPr>
+        <w:t>https://download.logo.wine/logo/Jira_(software)/Jira_(software)-Logo.wine.png</w:t>
+      </w:r>
+    </w:p>
+    <w:p>
+      <w:pPr>
+        <w:pStyle w:val="Bezodstpw"/>
+        <w:rPr>
+          <w:rFonts w:asciiTheme="majorHAnsi" w:hAnsiTheme="majorHAnsi" w:cstheme="majorHAnsi"/>
+          <w:sz w:val="24"/>
+          <w:szCs w:val="24"/>
+        </w:rPr>
+      </w:pPr>
+      <w:bookmarkStart w:id="94" w:name="LogotypOlx"/>
+      <w:r>
+        <w:rPr>
+          <w:rFonts w:asciiTheme="majorHAnsi" w:hAnsiTheme="majorHAnsi" w:cstheme="majorHAnsi"/>
+          <w:sz w:val="24"/>
+          <w:szCs w:val="24"/>
+        </w:rPr>
+        <w:t>[51]</w:t>
+      </w:r>
+      <w:bookmarkEnd w:id="94"/>
+      <w:r>
+        <w:rPr>
+          <w:rFonts w:asciiTheme="majorHAnsi" w:hAnsiTheme="majorHAnsi" w:cstheme="majorHAnsi"/>
+          <w:sz w:val="24"/>
+          <w:szCs w:val="24"/>
+        </w:rPr>
+        <w:t xml:space="preserve"> Logotyp systemu </w:t>
+      </w:r>
+      <w:proofErr w:type="spellStart"/>
+      <w:r>
+        <w:rPr>
+          <w:rFonts w:asciiTheme="majorHAnsi" w:hAnsiTheme="majorHAnsi" w:cstheme="majorHAnsi"/>
+          <w:sz w:val="24"/>
+          <w:szCs w:val="24"/>
+        </w:rPr>
+        <w:t>Olx</w:t>
+      </w:r>
+      <w:proofErr w:type="spellEnd"/>
+      <w:r>
+        <w:rPr>
+          <w:rFonts w:asciiTheme="majorHAnsi" w:hAnsiTheme="majorHAnsi" w:cstheme="majorHAnsi"/>
+          <w:sz w:val="24"/>
+          <w:szCs w:val="24"/>
+        </w:rPr>
+        <w:t>, [online], [dostęp 15.11.2023]</w:t>
+      </w:r>
+      <w:r>
+        <w:rPr>
+          <w:rFonts w:asciiTheme="majorHAnsi" w:hAnsiTheme="majorHAnsi" w:cstheme="majorHAnsi"/>
+          <w:sz w:val="24"/>
+          <w:szCs w:val="24"/>
+        </w:rPr>
+        <w:t xml:space="preserve"> </w:t>
+      </w:r>
+      <w:r>
+        <w:rPr>
+          <w:rFonts w:asciiTheme="majorHAnsi" w:hAnsiTheme="majorHAnsi" w:cstheme="majorHAnsi"/>
+          <w:sz w:val="24"/>
+          <w:szCs w:val="24"/>
+        </w:rPr>
+        <w:t>https://play-lh.googleusercontent.com/IZbR5N9NRi4JZmiBkGsp7pUQikm8cQMZtnC2RN1e7xhU3u3-cObSYUSquVoqgeuRQw</w:t>
       </w:r>
     </w:p>
     <w:sectPr>
-      <w:footerReference w:type="default" r:id="rId21"/>
+      <w:footerReference w:type="default" r:id="rId24"/>
       <w:pgSz w:w="11906" w:h="16838"/>
       <w:pgMar w:top="1417" w:right="1417" w:bottom="1417" w:left="1417" w:header="708" w:footer="708" w:gutter="0"/>
       <w:cols w:space="708"/>

</xml_diff>